<commit_message>
Added news regarding checkpoints in baguio
</commit_message>
<xml_diff>
--- a/contents/NEWS.docx
+++ b/contents/NEWS.docx
@@ -1,6 +1,6 @@
 
 <file path=word/document.xml><?xml version="1.0" encoding="utf-8"?>
-<w:document xmlns:wpc="http://schemas.microsoft.com/office/word/2010/wordprocessingCanvas" xmlns:mc="http://schemas.openxmlformats.org/markup-compatibility/2006" xmlns:o="urn:schemas-microsoft-com:office:office" xmlns:r="http://schemas.openxmlformats.org/officeDocument/2006/relationships" xmlns:m="http://schemas.openxmlformats.org/officeDocument/2006/math" xmlns:v="urn:schemas-microsoft-com:vml" xmlns:wp14="http://schemas.microsoft.com/office/word/2010/wordprocessingDrawing" xmlns:wp="http://schemas.openxmlformats.org/drawingml/2006/wordprocessingDrawing" xmlns:w10="urn:schemas-microsoft-com:office:word" xmlns:w="http://schemas.openxmlformats.org/wordprocessingml/2006/main" xmlns:w14="http://schemas.microsoft.com/office/word/2010/wordml" xmlns:w15="http://schemas.microsoft.com/office/word/2012/wordml" xmlns:wpg="http://schemas.microsoft.com/office/word/2010/wordprocessingGroup" xmlns:wpi="http://schemas.microsoft.com/office/word/2010/wordprocessingInk" xmlns:wne="http://schemas.microsoft.com/office/word/2006/wordml" xmlns:wps="http://schemas.microsoft.com/office/word/2010/wordprocessingShape" mc:Ignorable="w14 w15 wp14">
+<w:document xmlns:wpc="http://schemas.microsoft.com/office/word/2010/wordprocessingCanvas" xmlns:cx="http://schemas.microsoft.com/office/drawing/2014/chartex" xmlns:mc="http://schemas.openxmlformats.org/markup-compatibility/2006" xmlns:o="urn:schemas-microsoft-com:office:office" xmlns:r="http://schemas.openxmlformats.org/officeDocument/2006/relationships" xmlns:m="http://schemas.openxmlformats.org/officeDocument/2006/math" xmlns:v="urn:schemas-microsoft-com:vml" xmlns:wp14="http://schemas.microsoft.com/office/word/2010/wordprocessingDrawing" xmlns:wp="http://schemas.openxmlformats.org/drawingml/2006/wordprocessingDrawing" xmlns:w10="urn:schemas-microsoft-com:office:word" xmlns:w="http://schemas.openxmlformats.org/wordprocessingml/2006/main" xmlns:w14="http://schemas.microsoft.com/office/word/2010/wordml" xmlns:w15="http://schemas.microsoft.com/office/word/2012/wordml" xmlns:w16se="http://schemas.microsoft.com/office/word/2015/wordml/symex" xmlns:wpg="http://schemas.microsoft.com/office/word/2010/wordprocessingGroup" xmlns:wpi="http://schemas.microsoft.com/office/word/2010/wordprocessingInk" xmlns:wne="http://schemas.microsoft.com/office/word/2006/wordml" xmlns:wps="http://schemas.microsoft.com/office/word/2010/wordprocessingShape" mc:Ignorable="w14 w15 w16se wp14">
   <w:body>
     <w:p>
       <w:pPr>
@@ -31,6 +31,7 @@
           <w:noProof/>
           <w:sz w:val="24"/>
           <w:szCs w:val="24"/>
+          <w:lang w:val="en-PH" w:eastAsia="en-PH"/>
         </w:rPr>
         <w:drawing>
           <wp:anchor distT="0" distB="0" distL="114300" distR="114300" simplePos="0" relativeHeight="251658240" behindDoc="0" locked="0" layoutInCell="1" allowOverlap="1" wp14:anchorId="0B330174" wp14:editId="3ECB88CC">
@@ -154,7 +155,6 @@
           <w:shd w:val="clear" w:color="auto" w:fill="FFFFFF"/>
         </w:rPr>
       </w:pPr>
-      <w:proofErr w:type="gramStart"/>
       <w:r>
         <w:rPr>
           <w:rFonts w:ascii="Helvetica" w:hAnsi="Helvetica"/>
@@ -164,7 +164,6 @@
         </w:rPr>
         <w:t>by</w:t>
       </w:r>
-      <w:proofErr w:type="gramEnd"/>
       <w:r>
         <w:rPr>
           <w:rStyle w:val="apple-converted-space"/>
@@ -175,99 +174,40 @@
         </w:rPr>
         <w:t> </w:t>
       </w:r>
-      <w:proofErr w:type="spellStart"/>
-      <w:r>
-        <w:rPr>
-          <w:rStyle w:val="vcard"/>
-          <w:rFonts w:ascii="Helvetica" w:hAnsi="Helvetica"/>
-          <w:sz w:val="20"/>
-          <w:szCs w:val="20"/>
-          <w:bdr w:val="none" w:sz="0" w:space="0" w:color="auto" w:frame="1"/>
-          <w:shd w:val="clear" w:color="auto" w:fill="FFFFFF"/>
-        </w:rPr>
-        <w:fldChar w:fldCharType="begin"/>
-      </w:r>
-      <w:r>
-        <w:rPr>
-          <w:rStyle w:val="vcard"/>
-          <w:rFonts w:ascii="Helvetica" w:hAnsi="Helvetica"/>
-          <w:sz w:val="20"/>
-          <w:szCs w:val="20"/>
-          <w:bdr w:val="none" w:sz="0" w:space="0" w:color="auto" w:frame="1"/>
-          <w:shd w:val="clear" w:color="auto" w:fill="FFFFFF"/>
-        </w:rPr>
-        <w:instrText xml:space="preserve"> HYPERLINK "http://kickerdaily.com/posts/author/abner-macolor/" </w:instrText>
-      </w:r>
-      <w:r>
-        <w:rPr>
-          <w:rStyle w:val="vcard"/>
-          <w:rFonts w:ascii="Helvetica" w:hAnsi="Helvetica"/>
-          <w:sz w:val="20"/>
-          <w:szCs w:val="20"/>
-          <w:bdr w:val="none" w:sz="0" w:space="0" w:color="auto" w:frame="1"/>
-          <w:shd w:val="clear" w:color="auto" w:fill="FFFFFF"/>
-        </w:rPr>
-        <w:fldChar w:fldCharType="separate"/>
-      </w:r>
-      <w:r>
-        <w:rPr>
-          <w:rStyle w:val="Hyperlink"/>
-          <w:rFonts w:ascii="inherit" w:hAnsi="inherit"/>
-          <w:b/>
-          <w:bCs/>
-          <w:color w:val="auto"/>
-          <w:sz w:val="20"/>
-          <w:szCs w:val="20"/>
-          <w:u w:val="none"/>
-          <w:bdr w:val="none" w:sz="0" w:space="0" w:color="auto" w:frame="1"/>
-          <w:shd w:val="clear" w:color="auto" w:fill="FFFFFF"/>
-        </w:rPr>
-        <w:t>Abner</w:t>
-      </w:r>
-      <w:proofErr w:type="spellEnd"/>
-      <w:r>
-        <w:rPr>
-          <w:rStyle w:val="Hyperlink"/>
-          <w:rFonts w:ascii="inherit" w:hAnsi="inherit"/>
-          <w:b/>
-          <w:bCs/>
-          <w:color w:val="auto"/>
-          <w:sz w:val="20"/>
-          <w:szCs w:val="20"/>
-          <w:u w:val="none"/>
-          <w:bdr w:val="none" w:sz="0" w:space="0" w:color="auto" w:frame="1"/>
-          <w:shd w:val="clear" w:color="auto" w:fill="FFFFFF"/>
-        </w:rPr>
-        <w:t xml:space="preserve"> </w:t>
-      </w:r>
-      <w:proofErr w:type="spellStart"/>
-      <w:r>
-        <w:rPr>
-          <w:rStyle w:val="Hyperlink"/>
-          <w:rFonts w:ascii="inherit" w:hAnsi="inherit"/>
-          <w:b/>
-          <w:bCs/>
-          <w:color w:val="auto"/>
-          <w:sz w:val="20"/>
-          <w:szCs w:val="20"/>
-          <w:u w:val="none"/>
-          <w:bdr w:val="none" w:sz="0" w:space="0" w:color="auto" w:frame="1"/>
-          <w:shd w:val="clear" w:color="auto" w:fill="FFFFFF"/>
-        </w:rPr>
-        <w:t>Macolor</w:t>
-      </w:r>
-      <w:proofErr w:type="spellEnd"/>
-      <w:r>
-        <w:rPr>
-          <w:rStyle w:val="vcard"/>
-          <w:rFonts w:ascii="Helvetica" w:hAnsi="Helvetica"/>
-          <w:sz w:val="20"/>
-          <w:szCs w:val="20"/>
-          <w:bdr w:val="none" w:sz="0" w:space="0" w:color="auto" w:frame="1"/>
-          <w:shd w:val="clear" w:color="auto" w:fill="FFFFFF"/>
-        </w:rPr>
-        <w:fldChar w:fldCharType="end"/>
-      </w:r>
+      <w:hyperlink r:id="rId5" w:history="1">
+        <w:r>
+          <w:rPr>
+            <w:rStyle w:val="Hyperlink"/>
+            <w:rFonts w:ascii="inherit" w:hAnsi="inherit"/>
+            <w:b/>
+            <w:bCs/>
+            <w:color w:val="auto"/>
+            <w:sz w:val="20"/>
+            <w:szCs w:val="20"/>
+            <w:u w:val="none"/>
+            <w:bdr w:val="none" w:sz="0" w:space="0" w:color="auto" w:frame="1"/>
+            <w:shd w:val="clear" w:color="auto" w:fill="FFFFFF"/>
+          </w:rPr>
+          <w:t xml:space="preserve">Abner </w:t>
+        </w:r>
+        <w:proofErr w:type="spellStart"/>
+        <w:r>
+          <w:rPr>
+            <w:rStyle w:val="Hyperlink"/>
+            <w:rFonts w:ascii="inherit" w:hAnsi="inherit"/>
+            <w:b/>
+            <w:bCs/>
+            <w:color w:val="auto"/>
+            <w:sz w:val="20"/>
+            <w:szCs w:val="20"/>
+            <w:u w:val="none"/>
+            <w:bdr w:val="none" w:sz="0" w:space="0" w:color="auto" w:frame="1"/>
+            <w:shd w:val="clear" w:color="auto" w:fill="FFFFFF"/>
+          </w:rPr>
+          <w:t>Macolor</w:t>
+        </w:r>
+        <w:proofErr w:type="spellEnd"/>
+      </w:hyperlink>
     </w:p>
     <w:p>
       <w:pPr>
@@ -288,6 +228,7 @@
       <w:r>
         <w:rPr>
           <w:noProof/>
+          <w:lang w:val="en-PH" w:eastAsia="en-PH"/>
         </w:rPr>
         <mc:AlternateContent>
           <mc:Choice Requires="wps">
@@ -419,7 +360,7 @@
       <w:r>
         <w:t xml:space="preserve">(Continue reading at </w:t>
       </w:r>
-      <w:hyperlink r:id="rId5" w:history="1">
+      <w:hyperlink r:id="rId6" w:history="1">
         <w:r>
           <w:rPr>
             <w:rStyle w:val="Hyperlink"/>
@@ -462,6 +403,7 @@
           <w:sz w:val="40"/>
           <w:szCs w:val="40"/>
           <w:shd w:val="clear" w:color="auto" w:fill="FFFFFF"/>
+          <w:lang w:val="en-PH" w:eastAsia="en-PH"/>
         </w:rPr>
         <w:drawing>
           <wp:anchor distT="0" distB="0" distL="114300" distR="114300" simplePos="0" relativeHeight="251661312" behindDoc="1" locked="0" layoutInCell="1" allowOverlap="1">
@@ -495,7 +437,7 @@
                     <pic:cNvPicPr/>
                   </pic:nvPicPr>
                   <pic:blipFill>
-                    <a:blip r:embed="rId6">
+                    <a:blip r:embed="rId7">
                       <a:extLst>
                         <a:ext uri="{28A0092B-C50C-407E-A947-70E740481C1C}">
                           <a14:useLocalDpi xmlns:a14="http://schemas.microsoft.com/office/drawing/2010/main" val="0"/>
@@ -571,6 +513,7 @@
           <w:noProof/>
           <w:sz w:val="72"/>
           <w:szCs w:val="72"/>
+          <w:lang w:val="en-PH" w:eastAsia="en-PH"/>
         </w:rPr>
         <mc:AlternateContent>
           <mc:Choice Requires="wps">
@@ -682,7 +625,6 @@
           </mc:Fallback>
         </mc:AlternateContent>
       </w:r>
-      <w:proofErr w:type="gramStart"/>
       <w:r>
         <w:rPr>
           <w:rFonts w:asciiTheme="majorHAnsi" w:hAnsiTheme="majorHAnsi"/>
@@ -704,20 +646,7 @@
           <w:szCs w:val="21"/>
           <w:shd w:val="clear" w:color="auto" w:fill="FFFFFF"/>
         </w:rPr>
-        <w:t>y</w:t>
-      </w:r>
-      <w:proofErr w:type="gramEnd"/>
-      <w:r>
-        <w:rPr>
-          <w:rFonts w:ascii="Noto Serif" w:hAnsi="Noto Serif"/>
-          <w:b/>
-          <w:bCs/>
-          <w:color w:val="000000"/>
-          <w:sz w:val="21"/>
-          <w:szCs w:val="21"/>
-          <w:shd w:val="clear" w:color="auto" w:fill="FFFFFF"/>
-        </w:rPr>
-        <w:t>:</w:t>
+        <w:t>y:</w:t>
       </w:r>
       <w:r>
         <w:rPr>
@@ -883,14 +812,7 @@
           <w:color w:val="000000"/>
           <w:shd w:val="clear" w:color="auto" w:fill="FFFFFF"/>
         </w:rPr>
-        <w:t xml:space="preserve"> is optimistic that amendments to the Anti-Wiretapping Law could be passed within the year, expanding exemptions to the wiretap ban that would allow snooping on drug suspects in a bid to boost the administrat</w:t>
-      </w:r>
-      <w:r>
-        <w:rPr>
-          <w:color w:val="000000"/>
-          <w:shd w:val="clear" w:color="auto" w:fill="FFFFFF"/>
-        </w:rPr>
-        <w:t>ion’s war on the illicit trade.</w:t>
+        <w:t xml:space="preserve"> is optimistic that amendments to the Anti-Wiretapping Law could be passed within the year, expanding exemptions to the wiretap ban that would allow snooping on drug suspects in a bid to boost the administration’s war on the illicit trade.</w:t>
       </w:r>
       <w:r>
         <w:rPr>
@@ -921,7 +843,7 @@
         </w:rPr>
         <w:t> </w:t>
       </w:r>
-      <w:hyperlink r:id="rId7" w:anchor="ixzz4XiCo1G2G" w:history="1">
+      <w:hyperlink r:id="rId8" w:anchor="ixzz4XiCo1G2G" w:history="1">
         <w:r>
           <w:rPr>
             <w:rStyle w:val="Hyperlink"/>
@@ -991,6 +913,7 @@
           <w:sz w:val="40"/>
           <w:szCs w:val="40"/>
           <w:shd w:val="clear" w:color="auto" w:fill="FFFFFF"/>
+          <w:lang w:val="en-PH" w:eastAsia="en-PH"/>
         </w:rPr>
         <w:drawing>
           <wp:anchor distT="0" distB="0" distL="114300" distR="114300" simplePos="0" relativeHeight="251664384" behindDoc="0" locked="0" layoutInCell="1" allowOverlap="1">
@@ -1016,7 +939,7 @@
                     <pic:cNvPicPr/>
                   </pic:nvPicPr>
                   <pic:blipFill>
-                    <a:blip r:embed="rId8">
+                    <a:blip r:embed="rId9">
                       <a:extLst>
                         <a:ext uri="{28A0092B-C50C-407E-A947-70E740481C1C}">
                           <a14:useLocalDpi xmlns:a14="http://schemas.microsoft.com/office/drawing/2010/main" val="0"/>
@@ -1082,7 +1005,6 @@
           <w:shd w:val="clear" w:color="auto" w:fill="FFFFFF"/>
         </w:rPr>
       </w:pPr>
-      <w:proofErr w:type="gramStart"/>
       <w:r>
         <w:rPr>
           <w:rFonts w:ascii="Noto Serif" w:hAnsi="Noto Serif"/>
@@ -1093,32 +1015,7 @@
           <w:szCs w:val="21"/>
           <w:shd w:val="clear" w:color="auto" w:fill="FFFFFF"/>
         </w:rPr>
-        <w:t>b</w:t>
-      </w:r>
-      <w:r>
-        <w:rPr>
-          <w:rFonts w:ascii="Noto Serif" w:hAnsi="Noto Serif"/>
-          <w:b/>
-          <w:bCs/>
-          <w:color w:val="000000"/>
-          <w:sz w:val="21"/>
-          <w:szCs w:val="21"/>
-          <w:shd w:val="clear" w:color="auto" w:fill="FFFFFF"/>
-        </w:rPr>
-        <w:t>y</w:t>
-      </w:r>
-      <w:proofErr w:type="gramEnd"/>
-      <w:r>
-        <w:rPr>
-          <w:rFonts w:ascii="Noto Serif" w:hAnsi="Noto Serif"/>
-          <w:b/>
-          <w:bCs/>
-          <w:color w:val="000000"/>
-          <w:sz w:val="21"/>
-          <w:szCs w:val="21"/>
-          <w:shd w:val="clear" w:color="auto" w:fill="FFFFFF"/>
-        </w:rPr>
-        <w:t>:</w:t>
+        <w:t>by:</w:t>
       </w:r>
       <w:r>
         <w:rPr>
@@ -1133,7 +1030,7 @@
         </w:rPr>
         <w:t> </w:t>
       </w:r>
-      <w:hyperlink r:id="rId9" w:history="1">
+      <w:hyperlink r:id="rId10" w:history="1">
         <w:r>
           <w:rPr>
             <w:rStyle w:val="Hyperlink"/>
@@ -1208,6 +1105,7 @@
       <w:r>
         <w:rPr>
           <w:noProof/>
+          <w:lang w:val="en-PH" w:eastAsia="en-PH"/>
         </w:rPr>
         <mc:AlternateContent>
           <mc:Choice Requires="wps">
@@ -1638,23 +1536,7 @@
           <w:rFonts w:eastAsia="Times New Roman" w:cs="Times New Roman"/>
           <w:color w:val="000000"/>
         </w:rPr>
-        <w:t xml:space="preserve"> (PRO-7), and Major General Raul </w:t>
-      </w:r>
-      <w:proofErr w:type="gramStart"/>
-      <w:r>
-        <w:rPr>
-          <w:rFonts w:eastAsia="Times New Roman" w:cs="Times New Roman"/>
-          <w:color w:val="000000"/>
-        </w:rPr>
-        <w:t>del</w:t>
-      </w:r>
-      <w:proofErr w:type="gramEnd"/>
-      <w:r>
-        <w:rPr>
-          <w:rFonts w:eastAsia="Times New Roman" w:cs="Times New Roman"/>
-          <w:color w:val="000000"/>
-        </w:rPr>
-        <w:t xml:space="preserve"> Rosario, commander of the Armed Forces’ Central Command, met with Muslim leaders in Cebu, </w:t>
+        <w:t xml:space="preserve"> (PRO-7), and Major General Raul del Rosario, commander of the Armed Forces’ Central Command, met with Muslim leaders in Cebu, </w:t>
       </w:r>
       <w:r>
         <w:rPr>
@@ -1694,7 +1576,7 @@
         </w:rPr>
         <w:t> </w:t>
       </w:r>
-      <w:hyperlink r:id="rId10" w:anchor="ixzz4XiEhoclf" w:history="1">
+      <w:hyperlink r:id="rId11" w:anchor="ixzz4XiEhoclf" w:history="1">
         <w:r>
           <w:rPr>
             <w:rStyle w:val="Hyperlink"/>
@@ -1719,7 +1601,576 @@
         </w:rPr>
         <w:br/>
       </w:r>
+    </w:p>
+    <w:p>
+      <w:pPr>
+        <w:spacing w:after="0" w:line="240" w:lineRule="auto"/>
+        <w:textAlignment w:val="baseline"/>
+        <w:rPr>
+          <w:rFonts w:ascii="Times New Roman" w:eastAsia="Times New Roman" w:hAnsi="Times New Roman" w:cs="Times New Roman"/>
+          <w:color w:val="000000"/>
+          <w:sz w:val="27"/>
+          <w:szCs w:val="27"/>
+        </w:rPr>
+      </w:pPr>
+    </w:p>
+    <w:p>
+      <w:pPr>
+        <w:pStyle w:val="Heading1"/>
+        <w:spacing w:before="0" w:beforeAutospacing="0" w:after="0" w:afterAutospacing="0"/>
+        <w:rPr>
+          <w:rFonts w:ascii="Arial" w:hAnsi="Arial" w:cs="Arial"/>
+          <w:color w:val="252525"/>
+          <w:sz w:val="78"/>
+          <w:szCs w:val="78"/>
+        </w:rPr>
+      </w:pPr>
+      <w:proofErr w:type="spellStart"/>
+      <w:r>
+        <w:rPr>
+          <w:rFonts w:ascii="Arial" w:hAnsi="Arial" w:cs="Arial"/>
+          <w:color w:val="252525"/>
+          <w:sz w:val="78"/>
+          <w:szCs w:val="78"/>
+        </w:rPr>
+        <w:lastRenderedPageBreak/>
+        <w:t>Mga</w:t>
+      </w:r>
+      <w:proofErr w:type="spellEnd"/>
+      <w:r>
+        <w:rPr>
+          <w:rFonts w:ascii="Arial" w:hAnsi="Arial" w:cs="Arial"/>
+          <w:color w:val="252525"/>
+          <w:sz w:val="78"/>
+          <w:szCs w:val="78"/>
+        </w:rPr>
+        <w:t xml:space="preserve"> checkpoint, </w:t>
+      </w:r>
+      <w:proofErr w:type="spellStart"/>
+      <w:r>
+        <w:rPr>
+          <w:rFonts w:ascii="Arial" w:hAnsi="Arial" w:cs="Arial"/>
+          <w:color w:val="252525"/>
+          <w:sz w:val="78"/>
+          <w:szCs w:val="78"/>
+        </w:rPr>
+        <w:t>inilatag</w:t>
+      </w:r>
+      <w:proofErr w:type="spellEnd"/>
+      <w:r>
+        <w:rPr>
+          <w:rFonts w:ascii="Arial" w:hAnsi="Arial" w:cs="Arial"/>
+          <w:color w:val="252525"/>
+          <w:sz w:val="78"/>
+          <w:szCs w:val="78"/>
+        </w:rPr>
+        <w:t xml:space="preserve"> </w:t>
+      </w:r>
+      <w:proofErr w:type="spellStart"/>
+      <w:r>
+        <w:rPr>
+          <w:rFonts w:ascii="Arial" w:hAnsi="Arial" w:cs="Arial"/>
+          <w:color w:val="252525"/>
+          <w:sz w:val="78"/>
+          <w:szCs w:val="78"/>
+        </w:rPr>
+        <w:t>sa</w:t>
+      </w:r>
+      <w:proofErr w:type="spellEnd"/>
+      <w:r>
+        <w:rPr>
+          <w:rFonts w:ascii="Arial" w:hAnsi="Arial" w:cs="Arial"/>
+          <w:color w:val="252525"/>
+          <w:sz w:val="78"/>
+          <w:szCs w:val="78"/>
+        </w:rPr>
+        <w:t xml:space="preserve"> Baguio City </w:t>
+      </w:r>
+      <w:proofErr w:type="spellStart"/>
+      <w:r>
+        <w:rPr>
+          <w:rFonts w:ascii="Arial" w:hAnsi="Arial" w:cs="Arial"/>
+          <w:color w:val="252525"/>
+          <w:sz w:val="78"/>
+          <w:szCs w:val="78"/>
+        </w:rPr>
+        <w:t>dahil</w:t>
+      </w:r>
+      <w:proofErr w:type="spellEnd"/>
+      <w:r>
+        <w:rPr>
+          <w:rFonts w:ascii="Arial" w:hAnsi="Arial" w:cs="Arial"/>
+          <w:color w:val="252525"/>
+          <w:sz w:val="78"/>
+          <w:szCs w:val="78"/>
+        </w:rPr>
+        <w:t xml:space="preserve"> </w:t>
+      </w:r>
+      <w:proofErr w:type="spellStart"/>
+      <w:r>
+        <w:rPr>
+          <w:rFonts w:ascii="Arial" w:hAnsi="Arial" w:cs="Arial"/>
+          <w:color w:val="252525"/>
+          <w:sz w:val="78"/>
+          <w:szCs w:val="78"/>
+        </w:rPr>
+        <w:t>sa</w:t>
+      </w:r>
+      <w:proofErr w:type="spellEnd"/>
+      <w:r>
+        <w:rPr>
+          <w:rFonts w:ascii="Arial" w:hAnsi="Arial" w:cs="Arial"/>
+          <w:color w:val="252525"/>
+          <w:sz w:val="78"/>
+          <w:szCs w:val="78"/>
+        </w:rPr>
+        <w:t xml:space="preserve"> NPA</w:t>
+      </w:r>
+    </w:p>
+    <w:p>
+      <w:pPr>
+        <w:spacing w:after="0" w:line="240" w:lineRule="auto"/>
+        <w:textAlignment w:val="baseline"/>
+        <w:rPr>
+          <w:rFonts w:ascii="Arial" w:hAnsi="Arial" w:cs="Arial"/>
+          <w:color w:val="000000"/>
+        </w:rPr>
+      </w:pPr>
+    </w:p>
+    <w:p>
+      <w:pPr>
+        <w:spacing w:after="0" w:line="240" w:lineRule="auto"/>
+        <w:textAlignment w:val="baseline"/>
+        <w:rPr>
+          <w:rFonts w:ascii="Times New Roman" w:eastAsia="Times New Roman" w:hAnsi="Times New Roman" w:cs="Times New Roman"/>
+          <w:color w:val="000000"/>
+          <w:sz w:val="27"/>
+          <w:szCs w:val="27"/>
+        </w:rPr>
+      </w:pPr>
+      <w:proofErr w:type="spellStart"/>
+      <w:r>
+        <w:rPr>
+          <w:rFonts w:ascii="Arial" w:hAnsi="Arial" w:cs="Arial"/>
+          <w:color w:val="000000"/>
+        </w:rPr>
+        <w:t>Mahigpit</w:t>
+      </w:r>
+      <w:proofErr w:type="spellEnd"/>
+      <w:r>
+        <w:rPr>
+          <w:rFonts w:ascii="Arial" w:hAnsi="Arial" w:cs="Arial"/>
+          <w:color w:val="000000"/>
+        </w:rPr>
+        <w:t xml:space="preserve"> </w:t>
+      </w:r>
+      <w:proofErr w:type="spellStart"/>
+      <w:r>
+        <w:rPr>
+          <w:rFonts w:ascii="Arial" w:hAnsi="Arial" w:cs="Arial"/>
+          <w:color w:val="000000"/>
+        </w:rPr>
+        <w:t>na</w:t>
+      </w:r>
+      <w:proofErr w:type="spellEnd"/>
+      <w:r>
+        <w:rPr>
+          <w:rFonts w:ascii="Arial" w:hAnsi="Arial" w:cs="Arial"/>
+          <w:color w:val="000000"/>
+        </w:rPr>
+        <w:t xml:space="preserve"> </w:t>
+      </w:r>
+      <w:proofErr w:type="spellStart"/>
+      <w:r>
+        <w:rPr>
+          <w:rFonts w:ascii="Arial" w:hAnsi="Arial" w:cs="Arial"/>
+          <w:color w:val="000000"/>
+        </w:rPr>
+        <w:t>ipinatutupad</w:t>
+      </w:r>
+      <w:proofErr w:type="spellEnd"/>
+      <w:r>
+        <w:rPr>
+          <w:rFonts w:ascii="Arial" w:hAnsi="Arial" w:cs="Arial"/>
+          <w:color w:val="000000"/>
+        </w:rPr>
+        <w:t xml:space="preserve"> </w:t>
+      </w:r>
+      <w:proofErr w:type="spellStart"/>
+      <w:r>
+        <w:rPr>
+          <w:rFonts w:ascii="Arial" w:hAnsi="Arial" w:cs="Arial"/>
+          <w:color w:val="000000"/>
+        </w:rPr>
+        <w:t>ngayon</w:t>
+      </w:r>
+      <w:proofErr w:type="spellEnd"/>
+      <w:r>
+        <w:rPr>
+          <w:rFonts w:ascii="Arial" w:hAnsi="Arial" w:cs="Arial"/>
+          <w:color w:val="000000"/>
+        </w:rPr>
+        <w:t xml:space="preserve"> </w:t>
+      </w:r>
+      <w:proofErr w:type="spellStart"/>
+      <w:r>
+        <w:rPr>
+          <w:rFonts w:ascii="Arial" w:hAnsi="Arial" w:cs="Arial"/>
+          <w:color w:val="000000"/>
+        </w:rPr>
+        <w:t>ang</w:t>
+      </w:r>
+      <w:proofErr w:type="spellEnd"/>
+      <w:r>
+        <w:rPr>
+          <w:rFonts w:ascii="Arial" w:hAnsi="Arial" w:cs="Arial"/>
+          <w:color w:val="000000"/>
+        </w:rPr>
+        <w:t xml:space="preserve"> </w:t>
+      </w:r>
+      <w:proofErr w:type="spellStart"/>
+      <w:r>
+        <w:rPr>
+          <w:rFonts w:ascii="Arial" w:hAnsi="Arial" w:cs="Arial"/>
+          <w:color w:val="000000"/>
+        </w:rPr>
+        <w:t>paglalagay</w:t>
+      </w:r>
+      <w:proofErr w:type="spellEnd"/>
+      <w:r>
+        <w:rPr>
+          <w:rFonts w:ascii="Arial" w:hAnsi="Arial" w:cs="Arial"/>
+          <w:color w:val="000000"/>
+        </w:rPr>
+        <w:t xml:space="preserve"> ng checkpoints </w:t>
+      </w:r>
+      <w:proofErr w:type="spellStart"/>
+      <w:r>
+        <w:rPr>
+          <w:rFonts w:ascii="Arial" w:hAnsi="Arial" w:cs="Arial"/>
+          <w:color w:val="000000"/>
+        </w:rPr>
+        <w:t>sa</w:t>
+      </w:r>
+      <w:proofErr w:type="spellEnd"/>
+      <w:r>
+        <w:rPr>
+          <w:rFonts w:ascii="Arial" w:hAnsi="Arial" w:cs="Arial"/>
+          <w:color w:val="000000"/>
+        </w:rPr>
+        <w:t xml:space="preserve"> Baguio City. </w:t>
+      </w:r>
+      <w:proofErr w:type="spellStart"/>
+      <w:r>
+        <w:rPr>
+          <w:rFonts w:ascii="Arial" w:hAnsi="Arial" w:cs="Arial"/>
+          <w:color w:val="000000"/>
+        </w:rPr>
+        <w:t>Ito'y</w:t>
+      </w:r>
+      <w:proofErr w:type="spellEnd"/>
+      <w:r>
+        <w:rPr>
+          <w:rFonts w:ascii="Arial" w:hAnsi="Arial" w:cs="Arial"/>
+          <w:color w:val="000000"/>
+        </w:rPr>
+        <w:t xml:space="preserve"> </w:t>
+      </w:r>
+      <w:proofErr w:type="spellStart"/>
+      <w:r>
+        <w:rPr>
+          <w:rFonts w:ascii="Arial" w:hAnsi="Arial" w:cs="Arial"/>
+          <w:color w:val="000000"/>
+        </w:rPr>
+        <w:t>matapos</w:t>
+      </w:r>
+      <w:proofErr w:type="spellEnd"/>
+      <w:r>
+        <w:rPr>
+          <w:rFonts w:ascii="Arial" w:hAnsi="Arial" w:cs="Arial"/>
+          <w:color w:val="000000"/>
+        </w:rPr>
+        <w:t xml:space="preserve"> </w:t>
+      </w:r>
+      <w:proofErr w:type="spellStart"/>
+      <w:r>
+        <w:rPr>
+          <w:rFonts w:ascii="Arial" w:hAnsi="Arial" w:cs="Arial"/>
+          <w:color w:val="000000"/>
+        </w:rPr>
+        <w:t>ang</w:t>
+      </w:r>
+      <w:proofErr w:type="spellEnd"/>
+      <w:r>
+        <w:rPr>
+          <w:rFonts w:ascii="Arial" w:hAnsi="Arial" w:cs="Arial"/>
+          <w:color w:val="000000"/>
+        </w:rPr>
+        <w:t xml:space="preserve"> </w:t>
+      </w:r>
+      <w:proofErr w:type="spellStart"/>
+      <w:r>
+        <w:rPr>
+          <w:rFonts w:ascii="Arial" w:hAnsi="Arial" w:cs="Arial"/>
+          <w:color w:val="000000"/>
+        </w:rPr>
+        <w:t>engkwentro</w:t>
+      </w:r>
+      <w:proofErr w:type="spellEnd"/>
+      <w:r>
+        <w:rPr>
+          <w:rFonts w:ascii="Arial" w:hAnsi="Arial" w:cs="Arial"/>
+          <w:color w:val="000000"/>
+        </w:rPr>
+        <w:t xml:space="preserve"> </w:t>
+      </w:r>
+      <w:proofErr w:type="spellStart"/>
+      <w:r>
+        <w:rPr>
+          <w:rFonts w:ascii="Arial" w:hAnsi="Arial" w:cs="Arial"/>
+          <w:color w:val="000000"/>
+        </w:rPr>
+        <w:t>sa</w:t>
+      </w:r>
+      <w:proofErr w:type="spellEnd"/>
+      <w:r>
+        <w:rPr>
+          <w:rFonts w:ascii="Arial" w:hAnsi="Arial" w:cs="Arial"/>
+          <w:color w:val="000000"/>
+        </w:rPr>
+        <w:t xml:space="preserve"> </w:t>
+      </w:r>
+      <w:proofErr w:type="spellStart"/>
+      <w:r>
+        <w:rPr>
+          <w:rFonts w:ascii="Arial" w:hAnsi="Arial" w:cs="Arial"/>
+          <w:color w:val="000000"/>
+        </w:rPr>
+        <w:t>pagitan</w:t>
+      </w:r>
+      <w:proofErr w:type="spellEnd"/>
+      <w:r>
+        <w:rPr>
+          <w:rFonts w:ascii="Arial" w:hAnsi="Arial" w:cs="Arial"/>
+          <w:color w:val="000000"/>
+        </w:rPr>
+        <w:t xml:space="preserve"> ng AFP at PNP </w:t>
+      </w:r>
+      <w:proofErr w:type="spellStart"/>
+      <w:r>
+        <w:rPr>
+          <w:rFonts w:ascii="Arial" w:hAnsi="Arial" w:cs="Arial"/>
+          <w:color w:val="000000"/>
+        </w:rPr>
+        <w:t>laban</w:t>
+      </w:r>
+      <w:proofErr w:type="spellEnd"/>
+      <w:r>
+        <w:rPr>
+          <w:rFonts w:ascii="Arial" w:hAnsi="Arial" w:cs="Arial"/>
+          <w:color w:val="000000"/>
+        </w:rPr>
+        <w:t xml:space="preserve"> </w:t>
+      </w:r>
+      <w:proofErr w:type="spellStart"/>
+      <w:r>
+        <w:rPr>
+          <w:rFonts w:ascii="Arial" w:hAnsi="Arial" w:cs="Arial"/>
+          <w:color w:val="000000"/>
+        </w:rPr>
+        <w:t>sa</w:t>
+      </w:r>
+      <w:proofErr w:type="spellEnd"/>
+      <w:r>
+        <w:rPr>
+          <w:rFonts w:ascii="Arial" w:hAnsi="Arial" w:cs="Arial"/>
+          <w:color w:val="000000"/>
+        </w:rPr>
+        <w:t xml:space="preserve"> </w:t>
+      </w:r>
+      <w:proofErr w:type="spellStart"/>
+      <w:r>
+        <w:rPr>
+          <w:rFonts w:ascii="Arial" w:hAnsi="Arial" w:cs="Arial"/>
+          <w:color w:val="000000"/>
+        </w:rPr>
+        <w:t>mga</w:t>
+      </w:r>
+      <w:proofErr w:type="spellEnd"/>
+      <w:r>
+        <w:rPr>
+          <w:rFonts w:ascii="Arial" w:hAnsi="Arial" w:cs="Arial"/>
+          <w:color w:val="000000"/>
+        </w:rPr>
+        <w:t xml:space="preserve"> </w:t>
+      </w:r>
+      <w:proofErr w:type="spellStart"/>
+      <w:r>
+        <w:rPr>
+          <w:rFonts w:ascii="Arial" w:hAnsi="Arial" w:cs="Arial"/>
+          <w:color w:val="000000"/>
+        </w:rPr>
+        <w:t>miyembro</w:t>
+      </w:r>
+      <w:proofErr w:type="spellEnd"/>
+      <w:r>
+        <w:rPr>
+          <w:rFonts w:ascii="Arial" w:hAnsi="Arial" w:cs="Arial"/>
+          <w:color w:val="000000"/>
+        </w:rPr>
+        <w:t xml:space="preserve"> ng New People's Army </w:t>
+      </w:r>
+      <w:proofErr w:type="spellStart"/>
+      <w:r>
+        <w:rPr>
+          <w:rFonts w:ascii="Arial" w:hAnsi="Arial" w:cs="Arial"/>
+          <w:color w:val="000000"/>
+        </w:rPr>
+        <w:t>sa</w:t>
+      </w:r>
+      <w:proofErr w:type="spellEnd"/>
+      <w:r>
+        <w:rPr>
+          <w:rFonts w:ascii="Arial" w:hAnsi="Arial" w:cs="Arial"/>
+          <w:color w:val="000000"/>
+        </w:rPr>
+        <w:t xml:space="preserve"> Kennon Road, Tuba, </w:t>
+      </w:r>
+      <w:proofErr w:type="spellStart"/>
+      <w:r>
+        <w:rPr>
+          <w:rFonts w:ascii="Arial" w:hAnsi="Arial" w:cs="Arial"/>
+          <w:color w:val="000000"/>
+        </w:rPr>
+        <w:t>Benguet</w:t>
+      </w:r>
+      <w:proofErr w:type="spellEnd"/>
+      <w:r>
+        <w:rPr>
+          <w:rFonts w:ascii="Arial" w:hAnsi="Arial" w:cs="Arial"/>
+          <w:color w:val="000000"/>
+        </w:rPr>
+        <w:t xml:space="preserve"> </w:t>
+      </w:r>
+      <w:proofErr w:type="spellStart"/>
+      <w:r>
+        <w:rPr>
+          <w:rFonts w:ascii="Arial" w:hAnsi="Arial" w:cs="Arial"/>
+          <w:color w:val="000000"/>
+        </w:rPr>
+        <w:t>kagabi</w:t>
+      </w:r>
+      <w:proofErr w:type="spellEnd"/>
+      <w:r>
+        <w:rPr>
+          <w:rFonts w:ascii="Arial" w:hAnsi="Arial" w:cs="Arial"/>
+          <w:color w:val="000000"/>
+        </w:rPr>
+        <w:t>.</w:t>
+      </w:r>
+      <w:r>
+        <w:rPr>
+          <w:rFonts w:ascii="Times New Roman" w:eastAsia="Times New Roman" w:hAnsi="Times New Roman" w:cs="Times New Roman"/>
+          <w:noProof/>
+          <w:color w:val="000000"/>
+          <w:sz w:val="27"/>
+          <w:szCs w:val="27"/>
+          <w:lang w:val="en-PH" w:eastAsia="en-PH"/>
+        </w:rPr>
+        <w:drawing>
+          <wp:inline distT="0" distB="0" distL="0" distR="0">
+            <wp:extent cx="5943600" cy="3960495"/>
+            <wp:effectExtent l="0" t="0" r="0" b="1905"/>
+            <wp:docPr id="6" name="Picture 6"/>
+            <wp:cNvGraphicFramePr>
+              <a:graphicFrameLocks xmlns:a="http://schemas.openxmlformats.org/drawingml/2006/main" noChangeAspect="1"/>
+            </wp:cNvGraphicFramePr>
+            <a:graphic xmlns:a="http://schemas.openxmlformats.org/drawingml/2006/main">
+              <a:graphicData uri="http://schemas.openxmlformats.org/drawingml/2006/picture">
+                <pic:pic xmlns:pic="http://schemas.openxmlformats.org/drawingml/2006/picture">
+                  <pic:nvPicPr>
+                    <pic:cNvPr id="6" name="checkpoint-021017.jpg"/>
+                    <pic:cNvPicPr/>
+                  </pic:nvPicPr>
+                  <pic:blipFill>
+                    <a:blip r:embed="rId12">
+                      <a:extLst>
+                        <a:ext uri="{28A0092B-C50C-407E-A947-70E740481C1C}">
+                          <a14:useLocalDpi xmlns:a14="http://schemas.microsoft.com/office/drawing/2010/main" val="0"/>
+                        </a:ext>
+                      </a:extLst>
+                    </a:blip>
+                    <a:stretch>
+                      <a:fillRect/>
+                    </a:stretch>
+                  </pic:blipFill>
+                  <pic:spPr>
+                    <a:xfrm>
+                      <a:off x="0" y="0"/>
+                      <a:ext cx="5943600" cy="3960495"/>
+                    </a:xfrm>
+                    <a:prstGeom prst="rect">
+                      <a:avLst/>
+                    </a:prstGeom>
+                  </pic:spPr>
+                </pic:pic>
+              </a:graphicData>
+            </a:graphic>
+          </wp:inline>
+        </w:drawing>
+      </w:r>
       <w:bookmarkStart w:id="0" w:name="_GoBack"/>
+      <w:r>
+        <w:rPr>
+          <w:rFonts w:ascii="Times New Roman" w:eastAsia="Times New Roman" w:hAnsi="Times New Roman" w:cs="Times New Roman"/>
+          <w:noProof/>
+          <w:color w:val="000000"/>
+          <w:sz w:val="27"/>
+          <w:szCs w:val="27"/>
+          <w:lang w:val="en-PH" w:eastAsia="en-PH"/>
+        </w:rPr>
+        <w:drawing>
+          <wp:inline distT="0" distB="0" distL="0" distR="0">
+            <wp:extent cx="5943600" cy="3954780"/>
+            <wp:effectExtent l="0" t="0" r="0" b="7620"/>
+            <wp:docPr id="7" name="Picture 7"/>
+            <wp:cNvGraphicFramePr>
+              <a:graphicFrameLocks xmlns:a="http://schemas.openxmlformats.org/drawingml/2006/main" noChangeAspect="1"/>
+            </wp:cNvGraphicFramePr>
+            <a:graphic xmlns:a="http://schemas.openxmlformats.org/drawingml/2006/main">
+              <a:graphicData uri="http://schemas.openxmlformats.org/drawingml/2006/picture">
+                <pic:pic xmlns:pic="http://schemas.openxmlformats.org/drawingml/2006/picture">
+                  <pic:nvPicPr>
+                    <pic:cNvPr id="7" name="sunstar-baguio-pnp_checkpoint-2016-09-05_0.jpg"/>
+                    <pic:cNvPicPr/>
+                  </pic:nvPicPr>
+                  <pic:blipFill>
+                    <a:blip r:embed="rId13">
+                      <a:extLst>
+                        <a:ext uri="{28A0092B-C50C-407E-A947-70E740481C1C}">
+                          <a14:useLocalDpi xmlns:a14="http://schemas.microsoft.com/office/drawing/2010/main" val="0"/>
+                        </a:ext>
+                      </a:extLst>
+                    </a:blip>
+                    <a:stretch>
+                      <a:fillRect/>
+                    </a:stretch>
+                  </pic:blipFill>
+                  <pic:spPr>
+                    <a:xfrm>
+                      <a:off x="0" y="0"/>
+                      <a:ext cx="5943600" cy="3954780"/>
+                    </a:xfrm>
+                    <a:prstGeom prst="rect">
+                      <a:avLst/>
+                    </a:prstGeom>
+                  </pic:spPr>
+                </pic:pic>
+              </a:graphicData>
+            </a:graphic>
+          </wp:inline>
+        </w:drawing>
+      </w:r>
       <w:bookmarkEnd w:id="0"/>
     </w:p>
     <w:sectPr>
@@ -1733,7 +2184,7 @@
 </file>
 
 <file path=word/styles.xml><?xml version="1.0" encoding="utf-8"?>
-<w:styles xmlns:mc="http://schemas.openxmlformats.org/markup-compatibility/2006" xmlns:r="http://schemas.openxmlformats.org/officeDocument/2006/relationships" xmlns:w="http://schemas.openxmlformats.org/wordprocessingml/2006/main" xmlns:w14="http://schemas.microsoft.com/office/word/2010/wordml" xmlns:w15="http://schemas.microsoft.com/office/word/2012/wordml" mc:Ignorable="w14 w15">
+<w:styles xmlns:mc="http://schemas.openxmlformats.org/markup-compatibility/2006" xmlns:r="http://schemas.openxmlformats.org/officeDocument/2006/relationships" xmlns:w="http://schemas.openxmlformats.org/wordprocessingml/2006/main" xmlns:w14="http://schemas.microsoft.com/office/word/2010/wordml" xmlns:w15="http://schemas.microsoft.com/office/word/2012/wordml" xmlns:w16se="http://schemas.microsoft.com/office/word/2015/wordml/symex" mc:Ignorable="w14 w15 w16se">
   <w:docDefaults>
     <w:rPrDefault>
       <w:rPr>
@@ -2149,6 +2600,7 @@
   <w:style w:type="character" w:default="1" w:styleId="DefaultParagraphFont">
     <w:name w:val="Default Paragraph Font"/>
     <w:uiPriority w:val="1"/>
+    <w:semiHidden/>
     <w:unhideWhenUsed/>
   </w:style>
   <w:style w:type="table" w:default="1" w:styleId="TableNormal">

</xml_diff>

<commit_message>
added detail about the news regarding checkpoints
</commit_message>
<xml_diff>
--- a/contents/NEWS.docx
+++ b/contents/NEWS.docx
@@ -113,7 +113,6 @@
           <w:szCs w:val="40"/>
         </w:rPr>
       </w:pPr>
-      <w:proofErr w:type="spellStart"/>
       <w:r>
         <w:rPr>
           <w:rFonts w:asciiTheme="majorHAnsi" w:eastAsia="Times New Roman" w:hAnsiTheme="majorHAnsi" w:cs="Times New Roman"/>
@@ -124,20 +123,7 @@
           <w:sz w:val="40"/>
           <w:szCs w:val="40"/>
         </w:rPr>
-        <w:t>Duterte</w:t>
-      </w:r>
-      <w:proofErr w:type="spellEnd"/>
-      <w:r>
-        <w:rPr>
-          <w:rFonts w:asciiTheme="majorHAnsi" w:eastAsia="Times New Roman" w:hAnsiTheme="majorHAnsi" w:cs="Times New Roman"/>
-          <w:b/>
-          <w:bCs/>
-          <w:color w:val="000000"/>
-          <w:kern w:val="36"/>
-          <w:sz w:val="40"/>
-          <w:szCs w:val="40"/>
-        </w:rPr>
-        <w:t>: Peace and order key to economic growth</w:t>
+        <w:t>Duterte: Peace and order key to economic growth</w:t>
       </w:r>
     </w:p>
     <w:p>
@@ -188,25 +174,8 @@
             <w:bdr w:val="none" w:sz="0" w:space="0" w:color="auto" w:frame="1"/>
             <w:shd w:val="clear" w:color="auto" w:fill="FFFFFF"/>
           </w:rPr>
-          <w:t xml:space="preserve">Abner </w:t>
+          <w:t>Abner Macolor</w:t>
         </w:r>
-        <w:proofErr w:type="spellStart"/>
-        <w:r>
-          <w:rPr>
-            <w:rStyle w:val="Hyperlink"/>
-            <w:rFonts w:ascii="inherit" w:hAnsi="inherit"/>
-            <w:b/>
-            <w:bCs/>
-            <w:color w:val="auto"/>
-            <w:sz w:val="20"/>
-            <w:szCs w:val="20"/>
-            <w:u w:val="none"/>
-            <w:bdr w:val="none" w:sz="0" w:space="0" w:color="auto" w:frame="1"/>
-            <w:shd w:val="clear" w:color="auto" w:fill="FFFFFF"/>
-          </w:rPr>
-          <w:t>Macolor</w:t>
-        </w:r>
-        <w:proofErr w:type="spellEnd"/>
       </w:hyperlink>
     </w:p>
     <w:p>
@@ -345,15 +314,7 @@
         </mc:AlternateContent>
       </w:r>
       <w:r>
-        <w:t xml:space="preserve">PDP standard bearer and presidential race frontrunner Rodrigo </w:t>
-      </w:r>
-      <w:proofErr w:type="spellStart"/>
-      <w:r>
-        <w:t>Duterte</w:t>
-      </w:r>
-      <w:proofErr w:type="spellEnd"/>
-      <w:r>
-        <w:t xml:space="preserve"> graced the stage of the 2016 Presidential dialogues at the Peninsula Manila on Wednesday to present his economic agenda in front of the Makati Business Club (MBC) and Management Association of the Philippines (MAP). </w:t>
+        <w:t xml:space="preserve">PDP standard bearer and presidential race frontrunner Rodrigo Duterte graced the stage of the 2016 Presidential dialogues at the Peninsula Manila on Wednesday to present his economic agenda in front of the Makati Business Club (MBC) and Management Association of the Philippines (MAP). </w:t>
       </w:r>
     </w:p>
     <w:p>
@@ -478,21 +439,8 @@
           <w:szCs w:val="40"/>
           <w:shd w:val="clear" w:color="auto" w:fill="FFFFFF"/>
         </w:rPr>
-        <w:t xml:space="preserve">Bills to allow wiretapping of drug suspects to pass within year – </w:t>
-      </w:r>
-      <w:proofErr w:type="spellStart"/>
-      <w:r>
-        <w:rPr>
-          <w:rFonts w:asciiTheme="majorHAnsi" w:hAnsiTheme="majorHAnsi"/>
-          <w:b/>
-          <w:color w:val="000000"/>
-          <w:sz w:val="40"/>
-          <w:szCs w:val="40"/>
-          <w:shd w:val="clear" w:color="auto" w:fill="FFFFFF"/>
-        </w:rPr>
-        <w:t>Lacson</w:t>
-      </w:r>
-      <w:proofErr w:type="spellEnd"/>
+        <w:t>Bills to allow wiretapping of drug suspects to pass within year – Lacson</w:t>
+      </w:r>
     </w:p>
     <w:p>
       <w:pPr>
@@ -661,80 +609,22 @@
         </w:rPr>
         <w:t> </w:t>
       </w:r>
-      <w:proofErr w:type="spellStart"/>
-      <w:r>
-        <w:rPr>
-          <w:sz w:val="21"/>
-          <w:szCs w:val="21"/>
-        </w:rPr>
-        <w:fldChar w:fldCharType="begin"/>
-      </w:r>
-      <w:r>
-        <w:rPr>
-          <w:sz w:val="21"/>
-          <w:szCs w:val="21"/>
-        </w:rPr>
-        <w:instrText xml:space="preserve"> HYPERLINK "http://newsinfo.inquirer.net/byline/tarra-quismundo" </w:instrText>
-      </w:r>
-      <w:r>
-        <w:rPr>
-          <w:sz w:val="21"/>
-          <w:szCs w:val="21"/>
-        </w:rPr>
-        <w:fldChar w:fldCharType="separate"/>
-      </w:r>
-      <w:r>
-        <w:rPr>
-          <w:rStyle w:val="Hyperlink"/>
-          <w:rFonts w:ascii="Noto Serif" w:hAnsi="Noto Serif"/>
-          <w:b/>
-          <w:bCs/>
-          <w:color w:val="0B72B5"/>
-          <w:sz w:val="21"/>
-          <w:szCs w:val="21"/>
-          <w:bdr w:val="none" w:sz="0" w:space="0" w:color="auto" w:frame="1"/>
-          <w:shd w:val="clear" w:color="auto" w:fill="FFFFFF"/>
-        </w:rPr>
-        <w:t>Tarra</w:t>
-      </w:r>
-      <w:proofErr w:type="spellEnd"/>
-      <w:r>
-        <w:rPr>
-          <w:rStyle w:val="Hyperlink"/>
-          <w:rFonts w:ascii="Noto Serif" w:hAnsi="Noto Serif"/>
-          <w:b/>
-          <w:bCs/>
-          <w:color w:val="0B72B5"/>
-          <w:sz w:val="21"/>
-          <w:szCs w:val="21"/>
-          <w:bdr w:val="none" w:sz="0" w:space="0" w:color="auto" w:frame="1"/>
-          <w:shd w:val="clear" w:color="auto" w:fill="FFFFFF"/>
-        </w:rPr>
-        <w:t xml:space="preserve"> </w:t>
-      </w:r>
-      <w:proofErr w:type="spellStart"/>
-      <w:r>
-        <w:rPr>
-          <w:rStyle w:val="Hyperlink"/>
-          <w:rFonts w:ascii="Noto Serif" w:hAnsi="Noto Serif"/>
-          <w:b/>
-          <w:bCs/>
-          <w:color w:val="0B72B5"/>
-          <w:sz w:val="21"/>
-          <w:szCs w:val="21"/>
-          <w:bdr w:val="none" w:sz="0" w:space="0" w:color="auto" w:frame="1"/>
-          <w:shd w:val="clear" w:color="auto" w:fill="FFFFFF"/>
-        </w:rPr>
-        <w:t>Quismundo</w:t>
-      </w:r>
-      <w:proofErr w:type="spellEnd"/>
-      <w:r>
-        <w:rPr>
-          <w:sz w:val="21"/>
-          <w:szCs w:val="21"/>
-        </w:rPr>
-        <w:fldChar w:fldCharType="end"/>
-      </w:r>
+      <w:hyperlink r:id="rId8" w:history="1">
+        <w:r>
+          <w:rPr>
+            <w:rStyle w:val="Hyperlink"/>
+            <w:rFonts w:ascii="Noto Serif" w:hAnsi="Noto Serif"/>
+            <w:b/>
+            <w:bCs/>
+            <w:color w:val="0B72B5"/>
+            <w:sz w:val="21"/>
+            <w:szCs w:val="21"/>
+            <w:bdr w:val="none" w:sz="0" w:space="0" w:color="auto" w:frame="1"/>
+            <w:shd w:val="clear" w:color="auto" w:fill="FFFFFF"/>
+          </w:rPr>
+          <w:t>Tarra Quismundo</w:t>
+        </w:r>
+      </w:hyperlink>
       <w:r>
         <w:rPr>
           <w:rStyle w:val="apple-converted-space"/>
@@ -780,39 +670,7 @@
           <w:color w:val="000000"/>
           <w:shd w:val="clear" w:color="auto" w:fill="FFFFFF"/>
         </w:rPr>
-        <w:t xml:space="preserve">MANILA — Sen. </w:t>
-      </w:r>
-      <w:proofErr w:type="spellStart"/>
-      <w:r>
-        <w:rPr>
-          <w:color w:val="000000"/>
-          <w:shd w:val="clear" w:color="auto" w:fill="FFFFFF"/>
-        </w:rPr>
-        <w:t>Panfilo</w:t>
-      </w:r>
-      <w:proofErr w:type="spellEnd"/>
-      <w:r>
-        <w:rPr>
-          <w:color w:val="000000"/>
-          <w:shd w:val="clear" w:color="auto" w:fill="FFFFFF"/>
-        </w:rPr>
-        <w:t xml:space="preserve"> </w:t>
-      </w:r>
-      <w:proofErr w:type="spellStart"/>
-      <w:r>
-        <w:rPr>
-          <w:color w:val="000000"/>
-          <w:shd w:val="clear" w:color="auto" w:fill="FFFFFF"/>
-        </w:rPr>
-        <w:t>Lacson</w:t>
-      </w:r>
-      <w:proofErr w:type="spellEnd"/>
-      <w:r>
-        <w:rPr>
-          <w:color w:val="000000"/>
-          <w:shd w:val="clear" w:color="auto" w:fill="FFFFFF"/>
-        </w:rPr>
-        <w:t xml:space="preserve"> is optimistic that amendments to the Anti-Wiretapping Law could be passed within the year, expanding exemptions to the wiretap ban that would allow snooping on drug suspects in a bid to boost the administration’s war on the illicit trade.</w:t>
+        <w:t>MANILA — Sen. Panfilo Lacson is optimistic that amendments to the Anti-Wiretapping Law could be passed within the year, expanding exemptions to the wiretap ban that would allow snooping on drug suspects in a bid to boost the administration’s war on the illicit trade.</w:t>
       </w:r>
       <w:r>
         <w:rPr>
@@ -843,7 +701,7 @@
         </w:rPr>
         <w:t> </w:t>
       </w:r>
-      <w:hyperlink r:id="rId8" w:anchor="ixzz4XiCo1G2G" w:history="1">
+      <w:hyperlink r:id="rId9" w:anchor="ixzz4XiCo1G2G" w:history="1">
         <w:r>
           <w:rPr>
             <w:rStyle w:val="Hyperlink"/>
@@ -939,7 +797,7 @@
                     <pic:cNvPicPr/>
                   </pic:nvPicPr>
                   <pic:blipFill>
-                    <a:blip r:embed="rId9">
+                    <a:blip r:embed="rId10">
                       <a:extLst>
                         <a:ext uri="{28A0092B-C50C-407E-A947-70E740481C1C}">
                           <a14:useLocalDpi xmlns:a14="http://schemas.microsoft.com/office/drawing/2010/main" val="0"/>
@@ -978,19 +836,8 @@
           <w:szCs w:val="40"/>
           <w:shd w:val="clear" w:color="auto" w:fill="FFFFFF"/>
         </w:rPr>
-        <w:t xml:space="preserve">PNP, AFP, Muslim leaders vow to prevent terror in Central </w:t>
-      </w:r>
-      <w:proofErr w:type="spellStart"/>
-      <w:r>
-        <w:rPr>
-          <w:color w:val="000000"/>
-          <w:sz w:val="40"/>
-          <w:szCs w:val="40"/>
-          <w:shd w:val="clear" w:color="auto" w:fill="FFFFFF"/>
-        </w:rPr>
-        <w:t>Visayas</w:t>
-      </w:r>
-      <w:proofErr w:type="spellEnd"/>
+        <w:t>PNP, AFP, Muslim leaders vow to prevent terror in Central Visayas</w:t>
+      </w:r>
     </w:p>
     <w:p>
       <w:pPr>
@@ -1030,7 +877,7 @@
         </w:rPr>
         <w:t> </w:t>
       </w:r>
-      <w:hyperlink r:id="rId10" w:history="1">
+      <w:hyperlink r:id="rId11" w:history="1">
         <w:r>
           <w:rPr>
             <w:rStyle w:val="Hyperlink"/>
@@ -1167,61 +1014,7 @@
                                 <w:sz w:val="16"/>
                                 <w:szCs w:val="16"/>
                               </w:rPr>
-                              <w:t xml:space="preserve">Chief Supt. </w:t>
-                            </w:r>
-                            <w:proofErr w:type="spellStart"/>
-                            <w:r>
-                              <w:rPr>
-                                <w:i/>
-                                <w:sz w:val="16"/>
-                                <w:szCs w:val="16"/>
-                              </w:rPr>
-                              <w:t>Noli</w:t>
-                            </w:r>
-                            <w:proofErr w:type="spellEnd"/>
-                            <w:r>
-                              <w:rPr>
-                                <w:i/>
-                                <w:sz w:val="16"/>
-                                <w:szCs w:val="16"/>
-                              </w:rPr>
-                              <w:t xml:space="preserve"> </w:t>
-                            </w:r>
-                            <w:proofErr w:type="spellStart"/>
-                            <w:r>
-                              <w:rPr>
-                                <w:i/>
-                                <w:sz w:val="16"/>
-                                <w:szCs w:val="16"/>
-                              </w:rPr>
-                              <w:t>Taliño</w:t>
-                            </w:r>
-                            <w:proofErr w:type="spellEnd"/>
-                            <w:r>
-                              <w:rPr>
-                                <w:i/>
-                                <w:sz w:val="16"/>
-                                <w:szCs w:val="16"/>
-                              </w:rPr>
-                              <w:t xml:space="preserve">, director of the Central </w:t>
-                            </w:r>
-                            <w:proofErr w:type="spellStart"/>
-                            <w:r>
-                              <w:rPr>
-                                <w:i/>
-                                <w:sz w:val="16"/>
-                                <w:szCs w:val="16"/>
-                              </w:rPr>
-                              <w:t>Visayas</w:t>
-                            </w:r>
-                            <w:proofErr w:type="spellEnd"/>
-                            <w:r>
-                              <w:rPr>
-                                <w:i/>
-                                <w:sz w:val="16"/>
-                                <w:szCs w:val="16"/>
-                              </w:rPr>
-                              <w:t xml:space="preserve"> Regional Police Office (PRO-7). (CDN FILE PHOTO/ JUNJIE MENDOZA)</w:t>
+                              <w:t>Chief Supt. Noli Taliño, director of the Central Visayas Regional Police Office (PRO-7). (CDN FILE PHOTO/ JUNJIE MENDOZA)</w:t>
                             </w:r>
                           </w:p>
                           <w:p>
@@ -1264,43 +1057,7 @@
                                 <w:sz w:val="16"/>
                                 <w:szCs w:val="16"/>
                               </w:rPr>
-                              <w:t>Follow us: @</w:t>
-                            </w:r>
-                            <w:proofErr w:type="spellStart"/>
-                            <w:r>
-                              <w:rPr>
-                                <w:i/>
-                                <w:sz w:val="16"/>
-                                <w:szCs w:val="16"/>
-                              </w:rPr>
-                              <w:t>inquirerdotnet</w:t>
-                            </w:r>
-                            <w:proofErr w:type="spellEnd"/>
-                            <w:r>
-                              <w:rPr>
-                                <w:i/>
-                                <w:sz w:val="16"/>
-                                <w:szCs w:val="16"/>
-                              </w:rPr>
-                              <w:t xml:space="preserve"> on Twitter | </w:t>
-                            </w:r>
-                            <w:proofErr w:type="spellStart"/>
-                            <w:r>
-                              <w:rPr>
-                                <w:i/>
-                                <w:sz w:val="16"/>
-                                <w:szCs w:val="16"/>
-                              </w:rPr>
-                              <w:t>inquirerdotnet</w:t>
-                            </w:r>
-                            <w:proofErr w:type="spellEnd"/>
-                            <w:r>
-                              <w:rPr>
-                                <w:i/>
-                                <w:sz w:val="16"/>
-                                <w:szCs w:val="16"/>
-                              </w:rPr>
-                              <w:t xml:space="preserve"> on Facebook</w:t>
+                              <w:t>Follow us: @inquirerdotnet on Twitter | inquirerdotnet on Facebook</w:t>
                             </w:r>
                           </w:p>
                         </w:txbxContent>
@@ -1488,55 +1245,7 @@
           <w:rFonts w:eastAsia="Times New Roman" w:cs="Times New Roman"/>
           <w:color w:val="000000"/>
         </w:rPr>
-        <w:t xml:space="preserve">With this in mind, Chief Supt. </w:t>
-      </w:r>
-      <w:proofErr w:type="spellStart"/>
-      <w:r>
-        <w:rPr>
-          <w:rFonts w:eastAsia="Times New Roman" w:cs="Times New Roman"/>
-          <w:color w:val="000000"/>
-        </w:rPr>
-        <w:t>Noli</w:t>
-      </w:r>
-      <w:proofErr w:type="spellEnd"/>
-      <w:r>
-        <w:rPr>
-          <w:rFonts w:eastAsia="Times New Roman" w:cs="Times New Roman"/>
-          <w:color w:val="000000"/>
-        </w:rPr>
-        <w:t xml:space="preserve"> </w:t>
-      </w:r>
-      <w:proofErr w:type="spellStart"/>
-      <w:r>
-        <w:rPr>
-          <w:rFonts w:eastAsia="Times New Roman" w:cs="Times New Roman"/>
-          <w:color w:val="000000"/>
-        </w:rPr>
-        <w:t>Taliño</w:t>
-      </w:r>
-      <w:proofErr w:type="spellEnd"/>
-      <w:r>
-        <w:rPr>
-          <w:rFonts w:eastAsia="Times New Roman" w:cs="Times New Roman"/>
-          <w:color w:val="000000"/>
-        </w:rPr>
-        <w:t xml:space="preserve">, director of the Police Regional Office in Central </w:t>
-      </w:r>
-      <w:proofErr w:type="spellStart"/>
-      <w:r>
-        <w:rPr>
-          <w:rFonts w:eastAsia="Times New Roman" w:cs="Times New Roman"/>
-          <w:color w:val="000000"/>
-        </w:rPr>
-        <w:t>Visayas</w:t>
-      </w:r>
-      <w:proofErr w:type="spellEnd"/>
-      <w:r>
-        <w:rPr>
-          <w:rFonts w:eastAsia="Times New Roman" w:cs="Times New Roman"/>
-          <w:color w:val="000000"/>
-        </w:rPr>
-        <w:t xml:space="preserve"> (PRO-7), and Major General Raul del Rosario, commander of the Armed Forces’ Central Command, met with Muslim leaders in Cebu, </w:t>
+        <w:t>With this in mind, Chief Supt. Noli Taliño, director of the Police Regional Office in Central Visayas (PRO-7), and Major General Raul del Rosario, commander of the Armed Forces’ Central Command, met with Muslim leaders in Cebu, </w:t>
       </w:r>
       <w:r>
         <w:rPr>
@@ -1576,7 +1285,7 @@
         </w:rPr>
         <w:t> </w:t>
       </w:r>
-      <w:hyperlink r:id="rId11" w:anchor="ixzz4XiEhoclf" w:history="1">
+      <w:hyperlink r:id="rId12" w:anchor="ixzz4XiEhoclf" w:history="1">
         <w:r>
           <w:rPr>
             <w:rStyle w:val="Hyperlink"/>
@@ -1621,11 +1330,10 @@
         <w:rPr>
           <w:rFonts w:ascii="Arial" w:hAnsi="Arial" w:cs="Arial"/>
           <w:color w:val="252525"/>
-          <w:sz w:val="78"/>
+          <w:sz w:val="24"/>
           <w:szCs w:val="78"/>
         </w:rPr>
       </w:pPr>
-      <w:proofErr w:type="spellStart"/>
       <w:r>
         <w:rPr>
           <w:rFonts w:ascii="Arial" w:hAnsi="Arial" w:cs="Arial"/>
@@ -1634,98 +1342,19 @@
           <w:szCs w:val="78"/>
         </w:rPr>
         <w:lastRenderedPageBreak/>
-        <w:t>Mga</w:t>
-      </w:r>
-      <w:proofErr w:type="spellEnd"/>
+        <w:t>Mga checkpoint, inilatag sa Baguio City dahil sa NPA</w:t>
+      </w:r>
       <w:r>
         <w:rPr>
           <w:rFonts w:ascii="Arial" w:hAnsi="Arial" w:cs="Arial"/>
           <w:color w:val="252525"/>
-          <w:sz w:val="78"/>
+          <w:sz w:val="24"/>
           <w:szCs w:val="78"/>
         </w:rPr>
-        <w:t xml:space="preserve"> checkpoint, </w:t>
-      </w:r>
-      <w:proofErr w:type="spellStart"/>
-      <w:r>
-        <w:rPr>
-          <w:rFonts w:ascii="Arial" w:hAnsi="Arial" w:cs="Arial"/>
-          <w:color w:val="252525"/>
-          <w:sz w:val="78"/>
-          <w:szCs w:val="78"/>
-        </w:rPr>
-        <w:t>inilatag</w:t>
-      </w:r>
-      <w:proofErr w:type="spellEnd"/>
-      <w:r>
-        <w:rPr>
-          <w:rFonts w:ascii="Arial" w:hAnsi="Arial" w:cs="Arial"/>
-          <w:color w:val="252525"/>
-          <w:sz w:val="78"/>
-          <w:szCs w:val="78"/>
-        </w:rPr>
-        <w:t xml:space="preserve"> </w:t>
-      </w:r>
-      <w:proofErr w:type="spellStart"/>
-      <w:r>
-        <w:rPr>
-          <w:rFonts w:ascii="Arial" w:hAnsi="Arial" w:cs="Arial"/>
-          <w:color w:val="252525"/>
-          <w:sz w:val="78"/>
-          <w:szCs w:val="78"/>
-        </w:rPr>
-        <w:t>sa</w:t>
-      </w:r>
-      <w:proofErr w:type="spellEnd"/>
-      <w:r>
-        <w:rPr>
-          <w:rFonts w:ascii="Arial" w:hAnsi="Arial" w:cs="Arial"/>
-          <w:color w:val="252525"/>
-          <w:sz w:val="78"/>
-          <w:szCs w:val="78"/>
-        </w:rPr>
-        <w:t xml:space="preserve"> Baguio City </w:t>
-      </w:r>
-      <w:proofErr w:type="spellStart"/>
-      <w:r>
-        <w:rPr>
-          <w:rFonts w:ascii="Arial" w:hAnsi="Arial" w:cs="Arial"/>
-          <w:color w:val="252525"/>
-          <w:sz w:val="78"/>
-          <w:szCs w:val="78"/>
-        </w:rPr>
-        <w:t>dahil</w:t>
-      </w:r>
-      <w:proofErr w:type="spellEnd"/>
-      <w:r>
-        <w:rPr>
-          <w:rFonts w:ascii="Arial" w:hAnsi="Arial" w:cs="Arial"/>
-          <w:color w:val="252525"/>
-          <w:sz w:val="78"/>
-          <w:szCs w:val="78"/>
-        </w:rPr>
-        <w:t xml:space="preserve"> </w:t>
-      </w:r>
-      <w:proofErr w:type="spellStart"/>
-      <w:r>
-        <w:rPr>
-          <w:rFonts w:ascii="Arial" w:hAnsi="Arial" w:cs="Arial"/>
-          <w:color w:val="252525"/>
-          <w:sz w:val="78"/>
-          <w:szCs w:val="78"/>
-        </w:rPr>
-        <w:t>sa</w:t>
-      </w:r>
-      <w:proofErr w:type="spellEnd"/>
-      <w:r>
-        <w:rPr>
-          <w:rFonts w:ascii="Arial" w:hAnsi="Arial" w:cs="Arial"/>
-          <w:color w:val="252525"/>
-          <w:sz w:val="78"/>
-          <w:szCs w:val="78"/>
-        </w:rPr>
-        <w:t xml:space="preserve"> NPA</w:t>
-      </w:r>
+        <w:t xml:space="preserve"> courtesy of abs-cbn</w:t>
+      </w:r>
+      <w:bookmarkStart w:id="0" w:name="_GoBack"/>
+      <w:bookmarkEnd w:id="0"/>
     </w:p>
     <w:p>
       <w:pPr>
@@ -1748,325 +1377,12 @@
           <w:szCs w:val="27"/>
         </w:rPr>
       </w:pPr>
-      <w:proofErr w:type="spellStart"/>
       <w:r>
         <w:rPr>
           <w:rFonts w:ascii="Arial" w:hAnsi="Arial" w:cs="Arial"/>
           <w:color w:val="000000"/>
         </w:rPr>
-        <w:t>Mahigpit</w:t>
-      </w:r>
-      <w:proofErr w:type="spellEnd"/>
-      <w:r>
-        <w:rPr>
-          <w:rFonts w:ascii="Arial" w:hAnsi="Arial" w:cs="Arial"/>
-          <w:color w:val="000000"/>
-        </w:rPr>
-        <w:t xml:space="preserve"> </w:t>
-      </w:r>
-      <w:proofErr w:type="spellStart"/>
-      <w:r>
-        <w:rPr>
-          <w:rFonts w:ascii="Arial" w:hAnsi="Arial" w:cs="Arial"/>
-          <w:color w:val="000000"/>
-        </w:rPr>
-        <w:t>na</w:t>
-      </w:r>
-      <w:proofErr w:type="spellEnd"/>
-      <w:r>
-        <w:rPr>
-          <w:rFonts w:ascii="Arial" w:hAnsi="Arial" w:cs="Arial"/>
-          <w:color w:val="000000"/>
-        </w:rPr>
-        <w:t xml:space="preserve"> </w:t>
-      </w:r>
-      <w:proofErr w:type="spellStart"/>
-      <w:r>
-        <w:rPr>
-          <w:rFonts w:ascii="Arial" w:hAnsi="Arial" w:cs="Arial"/>
-          <w:color w:val="000000"/>
-        </w:rPr>
-        <w:t>ipinatutupad</w:t>
-      </w:r>
-      <w:proofErr w:type="spellEnd"/>
-      <w:r>
-        <w:rPr>
-          <w:rFonts w:ascii="Arial" w:hAnsi="Arial" w:cs="Arial"/>
-          <w:color w:val="000000"/>
-        </w:rPr>
-        <w:t xml:space="preserve"> </w:t>
-      </w:r>
-      <w:proofErr w:type="spellStart"/>
-      <w:r>
-        <w:rPr>
-          <w:rFonts w:ascii="Arial" w:hAnsi="Arial" w:cs="Arial"/>
-          <w:color w:val="000000"/>
-        </w:rPr>
-        <w:t>ngayon</w:t>
-      </w:r>
-      <w:proofErr w:type="spellEnd"/>
-      <w:r>
-        <w:rPr>
-          <w:rFonts w:ascii="Arial" w:hAnsi="Arial" w:cs="Arial"/>
-          <w:color w:val="000000"/>
-        </w:rPr>
-        <w:t xml:space="preserve"> </w:t>
-      </w:r>
-      <w:proofErr w:type="spellStart"/>
-      <w:r>
-        <w:rPr>
-          <w:rFonts w:ascii="Arial" w:hAnsi="Arial" w:cs="Arial"/>
-          <w:color w:val="000000"/>
-        </w:rPr>
-        <w:t>ang</w:t>
-      </w:r>
-      <w:proofErr w:type="spellEnd"/>
-      <w:r>
-        <w:rPr>
-          <w:rFonts w:ascii="Arial" w:hAnsi="Arial" w:cs="Arial"/>
-          <w:color w:val="000000"/>
-        </w:rPr>
-        <w:t xml:space="preserve"> </w:t>
-      </w:r>
-      <w:proofErr w:type="spellStart"/>
-      <w:r>
-        <w:rPr>
-          <w:rFonts w:ascii="Arial" w:hAnsi="Arial" w:cs="Arial"/>
-          <w:color w:val="000000"/>
-        </w:rPr>
-        <w:t>paglalagay</w:t>
-      </w:r>
-      <w:proofErr w:type="spellEnd"/>
-      <w:r>
-        <w:rPr>
-          <w:rFonts w:ascii="Arial" w:hAnsi="Arial" w:cs="Arial"/>
-          <w:color w:val="000000"/>
-        </w:rPr>
-        <w:t xml:space="preserve"> ng checkpoints </w:t>
-      </w:r>
-      <w:proofErr w:type="spellStart"/>
-      <w:r>
-        <w:rPr>
-          <w:rFonts w:ascii="Arial" w:hAnsi="Arial" w:cs="Arial"/>
-          <w:color w:val="000000"/>
-        </w:rPr>
-        <w:t>sa</w:t>
-      </w:r>
-      <w:proofErr w:type="spellEnd"/>
-      <w:r>
-        <w:rPr>
-          <w:rFonts w:ascii="Arial" w:hAnsi="Arial" w:cs="Arial"/>
-          <w:color w:val="000000"/>
-        </w:rPr>
-        <w:t xml:space="preserve"> Baguio City. </w:t>
-      </w:r>
-      <w:proofErr w:type="spellStart"/>
-      <w:r>
-        <w:rPr>
-          <w:rFonts w:ascii="Arial" w:hAnsi="Arial" w:cs="Arial"/>
-          <w:color w:val="000000"/>
-        </w:rPr>
-        <w:t>Ito'y</w:t>
-      </w:r>
-      <w:proofErr w:type="spellEnd"/>
-      <w:r>
-        <w:rPr>
-          <w:rFonts w:ascii="Arial" w:hAnsi="Arial" w:cs="Arial"/>
-          <w:color w:val="000000"/>
-        </w:rPr>
-        <w:t xml:space="preserve"> </w:t>
-      </w:r>
-      <w:proofErr w:type="spellStart"/>
-      <w:r>
-        <w:rPr>
-          <w:rFonts w:ascii="Arial" w:hAnsi="Arial" w:cs="Arial"/>
-          <w:color w:val="000000"/>
-        </w:rPr>
-        <w:t>matapos</w:t>
-      </w:r>
-      <w:proofErr w:type="spellEnd"/>
-      <w:r>
-        <w:rPr>
-          <w:rFonts w:ascii="Arial" w:hAnsi="Arial" w:cs="Arial"/>
-          <w:color w:val="000000"/>
-        </w:rPr>
-        <w:t xml:space="preserve"> </w:t>
-      </w:r>
-      <w:proofErr w:type="spellStart"/>
-      <w:r>
-        <w:rPr>
-          <w:rFonts w:ascii="Arial" w:hAnsi="Arial" w:cs="Arial"/>
-          <w:color w:val="000000"/>
-        </w:rPr>
-        <w:t>ang</w:t>
-      </w:r>
-      <w:proofErr w:type="spellEnd"/>
-      <w:r>
-        <w:rPr>
-          <w:rFonts w:ascii="Arial" w:hAnsi="Arial" w:cs="Arial"/>
-          <w:color w:val="000000"/>
-        </w:rPr>
-        <w:t xml:space="preserve"> </w:t>
-      </w:r>
-      <w:proofErr w:type="spellStart"/>
-      <w:r>
-        <w:rPr>
-          <w:rFonts w:ascii="Arial" w:hAnsi="Arial" w:cs="Arial"/>
-          <w:color w:val="000000"/>
-        </w:rPr>
-        <w:t>engkwentro</w:t>
-      </w:r>
-      <w:proofErr w:type="spellEnd"/>
-      <w:r>
-        <w:rPr>
-          <w:rFonts w:ascii="Arial" w:hAnsi="Arial" w:cs="Arial"/>
-          <w:color w:val="000000"/>
-        </w:rPr>
-        <w:t xml:space="preserve"> </w:t>
-      </w:r>
-      <w:proofErr w:type="spellStart"/>
-      <w:r>
-        <w:rPr>
-          <w:rFonts w:ascii="Arial" w:hAnsi="Arial" w:cs="Arial"/>
-          <w:color w:val="000000"/>
-        </w:rPr>
-        <w:t>sa</w:t>
-      </w:r>
-      <w:proofErr w:type="spellEnd"/>
-      <w:r>
-        <w:rPr>
-          <w:rFonts w:ascii="Arial" w:hAnsi="Arial" w:cs="Arial"/>
-          <w:color w:val="000000"/>
-        </w:rPr>
-        <w:t xml:space="preserve"> </w:t>
-      </w:r>
-      <w:proofErr w:type="spellStart"/>
-      <w:r>
-        <w:rPr>
-          <w:rFonts w:ascii="Arial" w:hAnsi="Arial" w:cs="Arial"/>
-          <w:color w:val="000000"/>
-        </w:rPr>
-        <w:t>pagitan</w:t>
-      </w:r>
-      <w:proofErr w:type="spellEnd"/>
-      <w:r>
-        <w:rPr>
-          <w:rFonts w:ascii="Arial" w:hAnsi="Arial" w:cs="Arial"/>
-          <w:color w:val="000000"/>
-        </w:rPr>
-        <w:t xml:space="preserve"> ng AFP at PNP </w:t>
-      </w:r>
-      <w:proofErr w:type="spellStart"/>
-      <w:r>
-        <w:rPr>
-          <w:rFonts w:ascii="Arial" w:hAnsi="Arial" w:cs="Arial"/>
-          <w:color w:val="000000"/>
-        </w:rPr>
-        <w:t>laban</w:t>
-      </w:r>
-      <w:proofErr w:type="spellEnd"/>
-      <w:r>
-        <w:rPr>
-          <w:rFonts w:ascii="Arial" w:hAnsi="Arial" w:cs="Arial"/>
-          <w:color w:val="000000"/>
-        </w:rPr>
-        <w:t xml:space="preserve"> </w:t>
-      </w:r>
-      <w:proofErr w:type="spellStart"/>
-      <w:r>
-        <w:rPr>
-          <w:rFonts w:ascii="Arial" w:hAnsi="Arial" w:cs="Arial"/>
-          <w:color w:val="000000"/>
-        </w:rPr>
-        <w:t>sa</w:t>
-      </w:r>
-      <w:proofErr w:type="spellEnd"/>
-      <w:r>
-        <w:rPr>
-          <w:rFonts w:ascii="Arial" w:hAnsi="Arial" w:cs="Arial"/>
-          <w:color w:val="000000"/>
-        </w:rPr>
-        <w:t xml:space="preserve"> </w:t>
-      </w:r>
-      <w:proofErr w:type="spellStart"/>
-      <w:r>
-        <w:rPr>
-          <w:rFonts w:ascii="Arial" w:hAnsi="Arial" w:cs="Arial"/>
-          <w:color w:val="000000"/>
-        </w:rPr>
-        <w:t>mga</w:t>
-      </w:r>
-      <w:proofErr w:type="spellEnd"/>
-      <w:r>
-        <w:rPr>
-          <w:rFonts w:ascii="Arial" w:hAnsi="Arial" w:cs="Arial"/>
-          <w:color w:val="000000"/>
-        </w:rPr>
-        <w:t xml:space="preserve"> </w:t>
-      </w:r>
-      <w:proofErr w:type="spellStart"/>
-      <w:r>
-        <w:rPr>
-          <w:rFonts w:ascii="Arial" w:hAnsi="Arial" w:cs="Arial"/>
-          <w:color w:val="000000"/>
-        </w:rPr>
-        <w:t>miyembro</w:t>
-      </w:r>
-      <w:proofErr w:type="spellEnd"/>
-      <w:r>
-        <w:rPr>
-          <w:rFonts w:ascii="Arial" w:hAnsi="Arial" w:cs="Arial"/>
-          <w:color w:val="000000"/>
-        </w:rPr>
-        <w:t xml:space="preserve"> ng New People's Army </w:t>
-      </w:r>
-      <w:proofErr w:type="spellStart"/>
-      <w:r>
-        <w:rPr>
-          <w:rFonts w:ascii="Arial" w:hAnsi="Arial" w:cs="Arial"/>
-          <w:color w:val="000000"/>
-        </w:rPr>
-        <w:t>sa</w:t>
-      </w:r>
-      <w:proofErr w:type="spellEnd"/>
-      <w:r>
-        <w:rPr>
-          <w:rFonts w:ascii="Arial" w:hAnsi="Arial" w:cs="Arial"/>
-          <w:color w:val="000000"/>
-        </w:rPr>
-        <w:t xml:space="preserve"> Kennon Road, Tuba, </w:t>
-      </w:r>
-      <w:proofErr w:type="spellStart"/>
-      <w:r>
-        <w:rPr>
-          <w:rFonts w:ascii="Arial" w:hAnsi="Arial" w:cs="Arial"/>
-          <w:color w:val="000000"/>
-        </w:rPr>
-        <w:t>Benguet</w:t>
-      </w:r>
-      <w:proofErr w:type="spellEnd"/>
-      <w:r>
-        <w:rPr>
-          <w:rFonts w:ascii="Arial" w:hAnsi="Arial" w:cs="Arial"/>
-          <w:color w:val="000000"/>
-        </w:rPr>
-        <w:t xml:space="preserve"> </w:t>
-      </w:r>
-      <w:proofErr w:type="spellStart"/>
-      <w:r>
-        <w:rPr>
-          <w:rFonts w:ascii="Arial" w:hAnsi="Arial" w:cs="Arial"/>
-          <w:color w:val="000000"/>
-        </w:rPr>
-        <w:t>kagabi</w:t>
-      </w:r>
-      <w:proofErr w:type="spellEnd"/>
-      <w:r>
-        <w:rPr>
-          <w:rFonts w:ascii="Arial" w:hAnsi="Arial" w:cs="Arial"/>
-          <w:color w:val="000000"/>
-        </w:rPr>
-        <w:t>.</w:t>
+        <w:t>Mahigpit na ipinatutupad ngayon ang paglalagay ng checkpoints sa Baguio City. Ito'y matapos ang engkwentro sa pagitan ng AFP at PNP laban sa mga miyembro ng New People's Army sa Kennon Road, Tuba, Benguet kagabi.</w:t>
       </w:r>
       <w:r>
         <w:rPr>
@@ -2093,7 +1409,7 @@
                     <pic:cNvPicPr/>
                   </pic:nvPicPr>
                   <pic:blipFill>
-                    <a:blip r:embed="rId12">
+                    <a:blip r:embed="rId13">
                       <a:extLst>
                         <a:ext uri="{28A0092B-C50C-407E-A947-70E740481C1C}">
                           <a14:useLocalDpi xmlns:a14="http://schemas.microsoft.com/office/drawing/2010/main" val="0"/>
@@ -2119,7 +1435,6 @@
           </wp:inline>
         </w:drawing>
       </w:r>
-      <w:bookmarkStart w:id="0" w:name="_GoBack"/>
       <w:r>
         <w:rPr>
           <w:rFonts w:ascii="Times New Roman" w:eastAsia="Times New Roman" w:hAnsi="Times New Roman" w:cs="Times New Roman"/>
@@ -2145,7 +1460,7 @@
                     <pic:cNvPicPr/>
                   </pic:nvPicPr>
                   <pic:blipFill>
-                    <a:blip r:embed="rId13">
+                    <a:blip r:embed="rId14">
                       <a:extLst>
                         <a:ext uri="{28A0092B-C50C-407E-A947-70E740481C1C}">
                           <a14:useLocalDpi xmlns:a14="http://schemas.microsoft.com/office/drawing/2010/main" val="0"/>
@@ -2171,7 +1486,6 @@
           </wp:inline>
         </w:drawing>
       </w:r>
-      <w:bookmarkEnd w:id="0"/>
     </w:p>
     <w:sectPr>
       <w:pgSz w:w="12240" w:h="20160" w:code="5"/>

</xml_diff>